<commit_message>
Update Test Case Patient, Recycle Test Case Dashboard, Add Test Case Appointment
</commit_message>
<xml_diff>
--- a/Capstone Project Documentation.docx
+++ b/Capstone Project Documentation.docx
@@ -2,38 +2,72 @@
 <file path=word/document.xml><?xml version="1.0" encoding="utf-8"?>
 <w:document xmlns:wpc="http://schemas.microsoft.com/office/word/2010/wordprocessingCanvas" xmlns:mc="http://schemas.openxmlformats.org/markup-compatibility/2006" xmlns:o="urn:schemas-microsoft-com:office:office" xmlns:r="http://schemas.openxmlformats.org/officeDocument/2006/relationships" xmlns:m="http://schemas.openxmlformats.org/officeDocument/2006/math" xmlns:v="urn:schemas-microsoft-com:vml" xmlns:wp14="http://schemas.microsoft.com/office/word/2010/wordprocessingDrawing" xmlns:wp="http://schemas.openxmlformats.org/drawingml/2006/wordprocessingDrawing" xmlns:w10="urn:schemas-microsoft-com:office:word" xmlns:w="http://schemas.openxmlformats.org/wordprocessingml/2006/main" xmlns:w14="http://schemas.microsoft.com/office/word/2010/wordml" xmlns:wpg="http://schemas.microsoft.com/office/word/2010/wordprocessingGroup" xmlns:wpi="http://schemas.microsoft.com/office/word/2010/wordprocessingInk" xmlns:wne="http://schemas.microsoft.com/office/word/2006/wordml" xmlns:wps="http://schemas.microsoft.com/office/word/2010/wordprocessingShape" mc:Ignorable="w14 wp14">
   <w:body>
+    <w:p/>
+    <w:p/>
+    <w:p/>
+    <w:p/>
+    <w:p/>
+    <w:p/>
+    <w:p/>
+    <w:p/>
     <w:p>
       <w:pPr>
         <w:pStyle w:val="Heading1"/>
-        <w:jc w:val="center"/>
+        <w:jc w:val="right"/>
         <w:rPr>
-          <w:rFonts w:ascii="Times New Roman" w:hAnsi="Times New Roman" w:cs="Times New Roman"/>
           <w:color w:val="000000" w:themeColor="text1"/>
           <w:sz w:val="40"/>
         </w:rPr>
       </w:pPr>
       <w:r>
         <w:rPr>
-          <w:rFonts w:ascii="Times New Roman" w:hAnsi="Times New Roman" w:cs="Times New Roman"/>
           <w:color w:val="000000" w:themeColor="text1"/>
           <w:sz w:val="40"/>
         </w:rPr>
-        <w:t>TEST PLAN</w:t>
-      </w:r>
-    </w:p>
-    <w:p/>
-    <w:p/>
-    <w:p/>
-    <w:p/>
-    <w:p/>
-    <w:p/>
-    <w:p/>
-    <w:p/>
-    <w:p/>
-    <w:p/>
-    <w:p/>
-    <w:p/>
-    <w:p/>
+        <w:t>CAPSTONE PROJECT TEST PLAN</w:t>
+      </w:r>
+    </w:p>
+    <w:p>
+      <w:pPr>
+        <w:pStyle w:val="Heading1"/>
+        <w:jc w:val="right"/>
+        <w:rPr>
+          <w:color w:val="000000" w:themeColor="text1"/>
+          <w:sz w:val="40"/>
+        </w:rPr>
+      </w:pPr>
+      <w:r>
+        <w:rPr>
+          <w:color w:val="000000" w:themeColor="text1"/>
+          <w:sz w:val="40"/>
+        </w:rPr>
+        <w:t>HOSPITAL MANAGEMENT SYSTEM</w:t>
+      </w:r>
+    </w:p>
+    <w:p>
+      <w:pPr>
+        <w:pStyle w:val="Heading1"/>
+        <w:jc w:val="right"/>
+        <w:rPr>
+          <w:color w:val="000000" w:themeColor="text1"/>
+          <w:sz w:val="40"/>
+        </w:rPr>
+      </w:pPr>
+      <w:r>
+        <w:rPr>
+          <w:color w:val="000000" w:themeColor="text1"/>
+          <w:sz w:val="40"/>
+        </w:rPr>
+        <w:t xml:space="preserve"> GROUP 7 </w:t>
+      </w:r>
+      <w:r>
+        <w:rPr>
+          <w:color w:val="000000" w:themeColor="text1"/>
+          <w:sz w:val="40"/>
+        </w:rPr>
+        <w:t>V1.0</w:t>
+      </w:r>
+    </w:p>
     <w:p/>
     <w:p/>
     <w:p/>
@@ -44,19 +78,49 @@
     <w:p>
       <w:pPr>
         <w:jc w:val="center"/>
-      </w:pPr>
-      <w:r>
-        <w:t>Difa Zahran</w:t>
-      </w:r>
+        <w:rPr>
+          <w:b/>
+        </w:rPr>
+      </w:pPr>
+      <w:proofErr w:type="spellStart"/>
+      <w:r>
+        <w:rPr>
+          <w:b/>
+        </w:rPr>
+        <w:t>Difa</w:t>
+      </w:r>
+      <w:proofErr w:type="spellEnd"/>
+      <w:r>
+        <w:rPr>
+          <w:b/>
+        </w:rPr>
+        <w:t xml:space="preserve"> </w:t>
+      </w:r>
+      <w:proofErr w:type="spellStart"/>
+      <w:r>
+        <w:rPr>
+          <w:b/>
+        </w:rPr>
+        <w:t>Zahran</w:t>
+      </w:r>
+      <w:proofErr w:type="spellEnd"/>
     </w:p>
     <w:p>
       <w:pPr>
         <w:jc w:val="center"/>
-      </w:pPr>
-      <w:r>
+        <w:rPr>
+          <w:b/>
+        </w:rPr>
+      </w:pPr>
+      <w:r>
+        <w:rPr>
+          <w:b/>
+        </w:rPr>
         <w:t>Quality Engineering</w:t>
       </w:r>
     </w:p>
+    <w:p/>
+    <w:p/>
     <w:p/>
     <w:p/>
     <w:p>
@@ -65,20 +129,34 @@
         <w:jc w:val="center"/>
       </w:pPr>
       <w:r>
-        <w:t>Daftar Isi</w:t>
-      </w:r>
-    </w:p>
-    <w:p>
-      <w:r>
-        <w:t>Daftar Isi………………………………………………………………………………………………………………………………………………</w:t>
-      </w:r>
+        <w:t>Table of Contents</w:t>
+      </w:r>
+    </w:p>
+    <w:p>
+      <w:r>
+        <w:t>Table of Contents</w:t>
+      </w:r>
+      <w:proofErr w:type="gramStart"/>
+      <w:r>
+        <w:t>…………………..</w:t>
+      </w:r>
+      <w:r>
+        <w:t>………………………………………………………………………………………………………………</w:t>
+      </w:r>
+      <w:proofErr w:type="gramEnd"/>
       <w:r>
         <w:t>..2</w:t>
       </w:r>
     </w:p>
     <w:p>
       <w:r>
-        <w:t>Test Plan Identifier…………………………………………………………………………………………………………………………………3</w:t>
+        <w:t>Test Plan Identifier……………………………………………</w:t>
+      </w:r>
+      <w:r>
+        <w:t>..</w:t>
+      </w:r>
+      <w:r>
+        <w:t>……………………………………………………………………………………3</w:t>
       </w:r>
     </w:p>
     <w:p>
@@ -98,12 +176,25 @@
     </w:p>
     <w:p>
       <w:r>
-        <w:t>Features To Be Tested…………………………………………………………………………………………………………………………….4</w:t>
-      </w:r>
-    </w:p>
-    <w:p>
-      <w:r>
-        <w:t>Aproach………………………………………………………………………………………………………………………………………………….4</w:t>
+        <w:t xml:space="preserve">Features </w:t>
+      </w:r>
+      <w:proofErr w:type="gramStart"/>
+      <w:r>
+        <w:t>To</w:t>
+      </w:r>
+      <w:proofErr w:type="gramEnd"/>
+      <w:r>
+        <w:t xml:space="preserve"> Be Tested…………………………………………………………………………………………………………………………….4</w:t>
+      </w:r>
+    </w:p>
+    <w:p>
+      <w:proofErr w:type="spellStart"/>
+      <w:r>
+        <w:t>Aproach</w:t>
+      </w:r>
+      <w:proofErr w:type="spellEnd"/>
+      <w:r>
+        <w:t>………………………………………………………………………………………………………………………………………………….4</w:t>
       </w:r>
     </w:p>
     <w:p>
@@ -115,8 +206,6 @@
       <w:r>
         <w:t>Environmental Needs………………………………………………………………………………………………………………………………5</w:t>
       </w:r>
-      <w:bookmarkStart w:id="0" w:name="_GoBack"/>
-      <w:bookmarkEnd w:id="0"/>
     </w:p>
     <w:p/>
     <w:p/>
@@ -162,7 +251,10 @@
           </w:tcPr>
           <w:p>
             <w:r>
-              <w:t>Perihal</w:t>
+              <w:t>R</w:t>
+            </w:r>
+            <w:r>
+              <w:t>egarding</w:t>
             </w:r>
           </w:p>
         </w:tc>
@@ -175,7 +267,10 @@
               <w:cnfStyle w:val="100000000000" w:firstRow="1" w:lastRow="0" w:firstColumn="0" w:lastColumn="0" w:oddVBand="0" w:evenVBand="0" w:oddHBand="0" w:evenHBand="0" w:firstRowFirstColumn="0" w:firstRowLastColumn="0" w:lastRowFirstColumn="0" w:lastRowLastColumn="0"/>
             </w:pPr>
             <w:r>
-              <w:t>Keterangan</w:t>
+              <w:t>D</w:t>
+            </w:r>
+            <w:r>
+              <w:t>escription</w:t>
             </w:r>
           </w:p>
         </w:tc>
@@ -191,7 +286,10 @@
           </w:tcPr>
           <w:p>
             <w:r>
-              <w:t>Judul</w:t>
+              <w:t>T</w:t>
+            </w:r>
+            <w:r>
+              <w:t>itle</w:t>
             </w:r>
           </w:p>
         </w:tc>
@@ -217,7 +315,10 @@
           </w:tcPr>
           <w:p>
             <w:r>
-              <w:t>Penyusun</w:t>
+              <w:t>C</w:t>
+            </w:r>
+            <w:r>
+              <w:t>omposer</w:t>
             </w:r>
           </w:p>
         </w:tc>
@@ -229,9 +330,19 @@
             <w:pPr>
               <w:cnfStyle w:val="000000000000" w:firstRow="0" w:lastRow="0" w:firstColumn="0" w:lastColumn="0" w:oddVBand="0" w:evenVBand="0" w:oddHBand="0" w:evenHBand="0" w:firstRowFirstColumn="0" w:firstRowLastColumn="0" w:lastRowFirstColumn="0" w:lastRowLastColumn="0"/>
             </w:pPr>
-            <w:r>
-              <w:t>Difa Zahran</w:t>
-            </w:r>
+            <w:proofErr w:type="spellStart"/>
+            <w:r>
+              <w:t>Difa</w:t>
+            </w:r>
+            <w:proofErr w:type="spellEnd"/>
+            <w:r>
+              <w:t xml:space="preserve"> </w:t>
+            </w:r>
+            <w:proofErr w:type="spellStart"/>
+            <w:r>
+              <w:t>Zahran</w:t>
+            </w:r>
+            <w:proofErr w:type="spellEnd"/>
           </w:p>
         </w:tc>
       </w:tr>
@@ -246,7 +357,7 @@
           </w:tcPr>
           <w:p>
             <w:r>
-              <w:t>Tanggal Diciptakan</w:t>
+              <w:t>Date Created</w:t>
             </w:r>
           </w:p>
         </w:tc>
@@ -272,7 +383,7 @@
           </w:tcPr>
           <w:p>
             <w:r>
-              <w:t>Tanggal Revisi Terbaru</w:t>
+              <w:t>Latest Revision Date</w:t>
             </w:r>
           </w:p>
         </w:tc>
@@ -285,7 +396,10 @@
               <w:cnfStyle w:val="000000000000" w:firstRow="0" w:lastRow="0" w:firstColumn="0" w:lastColumn="0" w:oddVBand="0" w:evenVBand="0" w:oddHBand="0" w:evenHBand="0" w:firstRowFirstColumn="0" w:firstRowLastColumn="0" w:lastRowFirstColumn="0" w:lastRowLastColumn="0"/>
             </w:pPr>
             <w:r>
-              <w:t>12/6/2022</w:t>
+              <w:t>14</w:t>
+            </w:r>
+            <w:r>
+              <w:t>/6/2022</w:t>
             </w:r>
           </w:p>
         </w:tc>
@@ -302,7 +416,7 @@
     </w:p>
     <w:p>
       <w:r>
-        <w:t xml:space="preserve">Ini adalah dokumen Test Plan </w:t>
+        <w:t xml:space="preserve">This is a Test Plan </w:t>
       </w:r>
       <w:r>
         <w:rPr>
@@ -311,19 +425,557 @@
         <w:t>Hospital Management System</w:t>
       </w:r>
       <w:r>
+        <w:t xml:space="preserve"> document. The main focus of this project is to create a system that can help to manage a hospital. This document is for testing projects that are being/have been created. The results of the tests that have been carried out will be used to determine the quality of the application.</w:t>
+      </w:r>
+    </w:p>
+    <w:p/>
+    <w:p>
+      <w:pPr>
+        <w:pStyle w:val="Heading1"/>
+      </w:pPr>
+      <w:r>
+        <w:t>Scope</w:t>
+      </w:r>
+    </w:p>
+    <w:p>
+      <w:r>
+        <w:t>In this test plan, there are several tests that must be carried out, including:</w:t>
+      </w:r>
+    </w:p>
+    <w:p>
+      <w:pPr>
+        <w:pStyle w:val="ListParagraph"/>
+        <w:numPr>
+          <w:ilvl w:val="0"/>
+          <w:numId w:val="4"/>
+        </w:numPr>
         <w:rPr>
-          <w:b/>
+          <w:sz w:val="24"/>
         </w:rPr>
+      </w:pPr>
+      <w:r>
+        <w:rPr>
+          <w:sz w:val="24"/>
+        </w:rPr>
+        <w:t>Web Testing</w:t>
+      </w:r>
+      <w:r>
+        <w:rPr>
+          <w:sz w:val="24"/>
+        </w:rPr>
+        <w:t xml:space="preserve"> (Admin)</w:t>
+      </w:r>
+    </w:p>
+    <w:p>
+      <w:pPr>
+        <w:pStyle w:val="ListParagraph"/>
+      </w:pPr>
+      <w:r>
+        <w:t>Functional testing for automation and manual testing, test feature manage dashboard, feature manage appointments, feature manage schedule, feature manage patient, feature manage Doctor, feature manage Prescription, settings and Login/Logout.</w:t>
+      </w:r>
+    </w:p>
+    <w:p>
+      <w:pPr>
+        <w:pStyle w:val="ListParagraph"/>
+      </w:pPr>
+    </w:p>
+    <w:p>
+      <w:pPr>
+        <w:pStyle w:val="ListParagraph"/>
+        <w:numPr>
+          <w:ilvl w:val="0"/>
+          <w:numId w:val="4"/>
+        </w:numPr>
+      </w:pPr>
+      <w:r>
+        <w:t>Mobile Testing (Doctor)</w:t>
+      </w:r>
+    </w:p>
+    <w:p>
+      <w:pPr>
+        <w:pStyle w:val="ListParagraph"/>
+      </w:pPr>
+      <w:r>
+        <w:t>For Mobile Testing, automation and manual testing is the same as web testing with some features that are limited to admins only.</w:t>
+      </w:r>
+    </w:p>
+    <w:p>
+      <w:pPr>
+        <w:pStyle w:val="ListParagraph"/>
+      </w:pPr>
+    </w:p>
+    <w:p>
+      <w:pPr>
+        <w:pStyle w:val="ListParagraph"/>
+        <w:numPr>
+          <w:ilvl w:val="0"/>
+          <w:numId w:val="4"/>
+        </w:numPr>
+      </w:pPr>
+      <w:r>
+        <w:t>Rest API Testing</w:t>
+      </w:r>
+    </w:p>
+    <w:p>
+      <w:pPr>
+        <w:pStyle w:val="ListParagraph"/>
+      </w:pPr>
+      <w:r>
+        <w:t>For API Testing, test the functionality, API Response, and the required API Response time</w:t>
+      </w:r>
+      <w:r>
+        <w:t>.</w:t>
+      </w:r>
+    </w:p>
+    <w:p/>
+    <w:p/>
+    <w:p/>
+    <w:p/>
+    <w:p/>
+    <w:p/>
+    <w:p>
+      <w:pPr>
+        <w:pStyle w:val="Heading1"/>
+      </w:pPr>
+      <w:r>
+        <w:t>Tools</w:t>
+      </w:r>
+    </w:p>
+    <w:tbl>
+      <w:tblPr>
+        <w:tblStyle w:val="LightList-Accent1"/>
+        <w:tblW w:w="0" w:type="auto"/>
+        <w:tblLook w:val="04A0" w:firstRow="1" w:lastRow="0" w:firstColumn="1" w:lastColumn="0" w:noHBand="0" w:noVBand="1"/>
+      </w:tblPr>
+      <w:tblGrid>
+        <w:gridCol w:w="3192"/>
+        <w:gridCol w:w="3192"/>
+        <w:gridCol w:w="3192"/>
+      </w:tblGrid>
+      <w:tr>
+        <w:trPr>
+          <w:cnfStyle w:val="100000000000" w:firstRow="1" w:lastRow="0" w:firstColumn="0" w:lastColumn="0" w:oddVBand="0" w:evenVBand="0" w:oddHBand="0" w:evenHBand="0" w:firstRowFirstColumn="0" w:firstRowLastColumn="0" w:lastRowFirstColumn="0" w:lastRowLastColumn="0"/>
+        </w:trPr>
+        <w:tc>
+          <w:tcPr>
+            <w:cnfStyle w:val="001000000000" w:firstRow="0" w:lastRow="0" w:firstColumn="1" w:lastColumn="0" w:oddVBand="0" w:evenVBand="0" w:oddHBand="0" w:evenHBand="0" w:firstRowFirstColumn="0" w:firstRowLastColumn="0" w:lastRowFirstColumn="0" w:lastRowLastColumn="0"/>
+            <w:tcW w:w="3192" w:type="dxa"/>
+          </w:tcPr>
+          <w:p>
+            <w:pPr>
+              <w:jc w:val="center"/>
+            </w:pPr>
+            <w:r>
+              <w:t>Function</w:t>
+            </w:r>
+          </w:p>
+        </w:tc>
+        <w:tc>
+          <w:tcPr>
+            <w:tcW w:w="3192" w:type="dxa"/>
+          </w:tcPr>
+          <w:p>
+            <w:pPr>
+              <w:jc w:val="center"/>
+              <w:cnfStyle w:val="100000000000" w:firstRow="1" w:lastRow="0" w:firstColumn="0" w:lastColumn="0" w:oddVBand="0" w:evenVBand="0" w:oddHBand="0" w:evenHBand="0" w:firstRowFirstColumn="0" w:firstRowLastColumn="0" w:lastRowFirstColumn="0" w:lastRowLastColumn="0"/>
+            </w:pPr>
+            <w:r>
+              <w:t>Tools</w:t>
+            </w:r>
+          </w:p>
+        </w:tc>
+        <w:tc>
+          <w:tcPr>
+            <w:tcW w:w="3192" w:type="dxa"/>
+          </w:tcPr>
+          <w:p>
+            <w:pPr>
+              <w:jc w:val="center"/>
+              <w:cnfStyle w:val="100000000000" w:firstRow="1" w:lastRow="0" w:firstColumn="0" w:lastColumn="0" w:oddVBand="0" w:evenVBand="0" w:oddHBand="0" w:evenHBand="0" w:firstRowFirstColumn="0" w:firstRowLastColumn="0" w:lastRowFirstColumn="0" w:lastRowLastColumn="0"/>
+            </w:pPr>
+            <w:r>
+              <w:t>Version</w:t>
+            </w:r>
+          </w:p>
+        </w:tc>
+      </w:tr>
+      <w:tr>
+        <w:trPr>
+          <w:cnfStyle w:val="000000100000" w:firstRow="0" w:lastRow="0" w:firstColumn="0" w:lastColumn="0" w:oddVBand="0" w:evenVBand="0" w:oddHBand="1" w:evenHBand="0" w:firstRowFirstColumn="0" w:firstRowLastColumn="0" w:lastRowFirstColumn="0" w:lastRowLastColumn="0"/>
+        </w:trPr>
+        <w:tc>
+          <w:tcPr>
+            <w:cnfStyle w:val="001000000000" w:firstRow="0" w:lastRow="0" w:firstColumn="1" w:lastColumn="0" w:oddVBand="0" w:evenVBand="0" w:oddHBand="0" w:evenHBand="0" w:firstRowFirstColumn="0" w:firstRowLastColumn="0" w:lastRowFirstColumn="0" w:lastRowLastColumn="0"/>
+            <w:tcW w:w="3192" w:type="dxa"/>
+          </w:tcPr>
+          <w:p>
+            <w:pPr>
+              <w:jc w:val="center"/>
+              <w:rPr>
+                <w:b w:val="0"/>
+              </w:rPr>
+            </w:pPr>
+            <w:r>
+              <w:rPr>
+                <w:b w:val="0"/>
+              </w:rPr>
+              <w:t>Software Testing</w:t>
+            </w:r>
+          </w:p>
+        </w:tc>
+        <w:tc>
+          <w:tcPr>
+            <w:tcW w:w="3192" w:type="dxa"/>
+          </w:tcPr>
+          <w:p>
+            <w:pPr>
+              <w:jc w:val="center"/>
+              <w:cnfStyle w:val="000000100000" w:firstRow="0" w:lastRow="0" w:firstColumn="0" w:lastColumn="0" w:oddVBand="0" w:evenVBand="0" w:oddHBand="1" w:evenHBand="0" w:firstRowFirstColumn="0" w:firstRowLastColumn="0" w:lastRowFirstColumn="0" w:lastRowLastColumn="0"/>
+            </w:pPr>
+            <w:proofErr w:type="spellStart"/>
+            <w:r>
+              <w:t>IntelliJ</w:t>
+            </w:r>
+            <w:proofErr w:type="spellEnd"/>
+            <w:r>
+              <w:t xml:space="preserve"> IDEA Community Edition</w:t>
+            </w:r>
+          </w:p>
+        </w:tc>
+        <w:tc>
+          <w:tcPr>
+            <w:tcW w:w="3192" w:type="dxa"/>
+          </w:tcPr>
+          <w:p>
+            <w:pPr>
+              <w:jc w:val="center"/>
+              <w:cnfStyle w:val="000000100000" w:firstRow="0" w:lastRow="0" w:firstColumn="0" w:lastColumn="0" w:oddVBand="0" w:evenVBand="0" w:oddHBand="1" w:evenHBand="0" w:firstRowFirstColumn="0" w:firstRowLastColumn="0" w:lastRowFirstColumn="0" w:lastRowLastColumn="0"/>
+            </w:pPr>
+            <w:r>
+              <w:t>2022.1</w:t>
+            </w:r>
+          </w:p>
+        </w:tc>
+      </w:tr>
+      <w:tr>
+        <w:tc>
+          <w:tcPr>
+            <w:cnfStyle w:val="001000000000" w:firstRow="0" w:lastRow="0" w:firstColumn="1" w:lastColumn="0" w:oddVBand="0" w:evenVBand="0" w:oddHBand="0" w:evenHBand="0" w:firstRowFirstColumn="0" w:firstRowLastColumn="0" w:lastRowFirstColumn="0" w:lastRowLastColumn="0"/>
+            <w:tcW w:w="3192" w:type="dxa"/>
+          </w:tcPr>
+          <w:p>
+            <w:pPr>
+              <w:jc w:val="center"/>
+              <w:rPr>
+                <w:b w:val="0"/>
+              </w:rPr>
+            </w:pPr>
+            <w:r>
+              <w:rPr>
+                <w:b w:val="0"/>
+              </w:rPr>
+              <w:t>Mobile Testing</w:t>
+            </w:r>
+          </w:p>
+        </w:tc>
+        <w:tc>
+          <w:tcPr>
+            <w:tcW w:w="3192" w:type="dxa"/>
+          </w:tcPr>
+          <w:p>
+            <w:pPr>
+              <w:jc w:val="center"/>
+              <w:cnfStyle w:val="000000000000" w:firstRow="0" w:lastRow="0" w:firstColumn="0" w:lastColumn="0" w:oddVBand="0" w:evenVBand="0" w:oddHBand="0" w:evenHBand="0" w:firstRowFirstColumn="0" w:firstRowLastColumn="0" w:lastRowFirstColumn="0" w:lastRowLastColumn="0"/>
+            </w:pPr>
+            <w:proofErr w:type="spellStart"/>
+            <w:r>
+              <w:t>Appium</w:t>
+            </w:r>
+            <w:proofErr w:type="spellEnd"/>
+          </w:p>
+        </w:tc>
+        <w:tc>
+          <w:tcPr>
+            <w:tcW w:w="3192" w:type="dxa"/>
+          </w:tcPr>
+          <w:p>
+            <w:pPr>
+              <w:jc w:val="center"/>
+              <w:cnfStyle w:val="000000000000" w:firstRow="0" w:lastRow="0" w:firstColumn="0" w:lastColumn="0" w:oddVBand="0" w:evenVBand="0" w:oddHBand="0" w:evenHBand="0" w:firstRowFirstColumn="0" w:firstRowLastColumn="0" w:lastRowFirstColumn="0" w:lastRowLastColumn="0"/>
+            </w:pPr>
+            <w:r>
+              <w:t>1.21.0</w:t>
+            </w:r>
+          </w:p>
+        </w:tc>
+      </w:tr>
+      <w:tr>
+        <w:trPr>
+          <w:cnfStyle w:val="000000100000" w:firstRow="0" w:lastRow="0" w:firstColumn="0" w:lastColumn="0" w:oddVBand="0" w:evenVBand="0" w:oddHBand="1" w:evenHBand="0" w:firstRowFirstColumn="0" w:firstRowLastColumn="0" w:lastRowFirstColumn="0" w:lastRowLastColumn="0"/>
+        </w:trPr>
+        <w:tc>
+          <w:tcPr>
+            <w:cnfStyle w:val="001000000000" w:firstRow="0" w:lastRow="0" w:firstColumn="1" w:lastColumn="0" w:oddVBand="0" w:evenVBand="0" w:oddHBand="0" w:evenHBand="0" w:firstRowFirstColumn="0" w:firstRowLastColumn="0" w:lastRowFirstColumn="0" w:lastRowLastColumn="0"/>
+            <w:tcW w:w="3192" w:type="dxa"/>
+          </w:tcPr>
+          <w:p>
+            <w:pPr>
+              <w:jc w:val="center"/>
+              <w:rPr>
+                <w:b w:val="0"/>
+              </w:rPr>
+            </w:pPr>
+            <w:r>
+              <w:rPr>
+                <w:b w:val="0"/>
+              </w:rPr>
+              <w:t>Rest API Testing</w:t>
+            </w:r>
+          </w:p>
+        </w:tc>
+        <w:tc>
+          <w:tcPr>
+            <w:tcW w:w="3192" w:type="dxa"/>
+          </w:tcPr>
+          <w:p>
+            <w:pPr>
+              <w:jc w:val="center"/>
+              <w:cnfStyle w:val="000000100000" w:firstRow="0" w:lastRow="0" w:firstColumn="0" w:lastColumn="0" w:oddVBand="0" w:evenVBand="0" w:oddHBand="1" w:evenHBand="0" w:firstRowFirstColumn="0" w:firstRowLastColumn="0" w:lastRowFirstColumn="0" w:lastRowLastColumn="0"/>
+            </w:pPr>
+            <w:r>
+              <w:t>Postman</w:t>
+            </w:r>
+          </w:p>
+        </w:tc>
+        <w:tc>
+          <w:tcPr>
+            <w:tcW w:w="3192" w:type="dxa"/>
+          </w:tcPr>
+          <w:p>
+            <w:pPr>
+              <w:jc w:val="center"/>
+              <w:cnfStyle w:val="000000100000" w:firstRow="0" w:lastRow="0" w:firstColumn="0" w:lastColumn="0" w:oddVBand="0" w:evenVBand="0" w:oddHBand="1" w:evenHBand="0" w:firstRowFirstColumn="0" w:firstRowLastColumn="0" w:lastRowFirstColumn="0" w:lastRowLastColumn="0"/>
+            </w:pPr>
+            <w:r>
+              <w:t>9.21.2</w:t>
+            </w:r>
+          </w:p>
+        </w:tc>
+      </w:tr>
+      <w:tr>
+        <w:tc>
+          <w:tcPr>
+            <w:cnfStyle w:val="001000000000" w:firstRow="0" w:lastRow="0" w:firstColumn="1" w:lastColumn="0" w:oddVBand="0" w:evenVBand="0" w:oddHBand="0" w:evenHBand="0" w:firstRowFirstColumn="0" w:firstRowLastColumn="0" w:lastRowFirstColumn="0" w:lastRowLastColumn="0"/>
+            <w:tcW w:w="3192" w:type="dxa"/>
+          </w:tcPr>
+          <w:p>
+            <w:pPr>
+              <w:jc w:val="center"/>
+              <w:rPr>
+                <w:b w:val="0"/>
+              </w:rPr>
+            </w:pPr>
+            <w:r>
+              <w:rPr>
+                <w:b w:val="0"/>
+              </w:rPr>
+              <w:t>Tracking Management Tools</w:t>
+            </w:r>
+          </w:p>
+        </w:tc>
+        <w:tc>
+          <w:tcPr>
+            <w:tcW w:w="3192" w:type="dxa"/>
+          </w:tcPr>
+          <w:p>
+            <w:pPr>
+              <w:jc w:val="center"/>
+              <w:cnfStyle w:val="000000000000" w:firstRow="0" w:lastRow="0" w:firstColumn="0" w:lastColumn="0" w:oddVBand="0" w:evenVBand="0" w:oddHBand="0" w:evenHBand="0" w:firstRowFirstColumn="0" w:firstRowLastColumn="0" w:lastRowFirstColumn="0" w:lastRowLastColumn="0"/>
+            </w:pPr>
+            <w:proofErr w:type="spellStart"/>
+            <w:r>
+              <w:t>Trello</w:t>
+            </w:r>
+            <w:proofErr w:type="spellEnd"/>
+          </w:p>
+        </w:tc>
+        <w:tc>
+          <w:tcPr>
+            <w:tcW w:w="3192" w:type="dxa"/>
+          </w:tcPr>
+          <w:p>
+            <w:pPr>
+              <w:jc w:val="center"/>
+              <w:cnfStyle w:val="000000000000" w:firstRow="0" w:lastRow="0" w:firstColumn="0" w:lastColumn="0" w:oddVBand="0" w:evenVBand="0" w:oddHBand="0" w:evenHBand="0" w:firstRowFirstColumn="0" w:firstRowLastColumn="0" w:lastRowFirstColumn="0" w:lastRowLastColumn="0"/>
+            </w:pPr>
+            <w:r>
+              <w:t>-</w:t>
+            </w:r>
+          </w:p>
+        </w:tc>
+      </w:tr>
+      <w:tr>
+        <w:trPr>
+          <w:cnfStyle w:val="000000100000" w:firstRow="0" w:lastRow="0" w:firstColumn="0" w:lastColumn="0" w:oddVBand="0" w:evenVBand="0" w:oddHBand="1" w:evenHBand="0" w:firstRowFirstColumn="0" w:firstRowLastColumn="0" w:lastRowFirstColumn="0" w:lastRowLastColumn="0"/>
+        </w:trPr>
+        <w:tc>
+          <w:tcPr>
+            <w:cnfStyle w:val="001000000000" w:firstRow="0" w:lastRow="0" w:firstColumn="1" w:lastColumn="0" w:oddVBand="0" w:evenVBand="0" w:oddHBand="0" w:evenHBand="0" w:firstRowFirstColumn="0" w:firstRowLastColumn="0" w:lastRowFirstColumn="0" w:lastRowLastColumn="0"/>
+            <w:tcW w:w="3192" w:type="dxa"/>
+          </w:tcPr>
+          <w:p>
+            <w:pPr>
+              <w:jc w:val="center"/>
+              <w:rPr>
+                <w:b w:val="0"/>
+              </w:rPr>
+            </w:pPr>
+            <w:r>
+              <w:rPr>
+                <w:b w:val="0"/>
+              </w:rPr>
+              <w:t>Test Scenario &amp; Matrix</w:t>
+            </w:r>
+          </w:p>
+        </w:tc>
+        <w:tc>
+          <w:tcPr>
+            <w:tcW w:w="3192" w:type="dxa"/>
+          </w:tcPr>
+          <w:p>
+            <w:pPr>
+              <w:jc w:val="center"/>
+              <w:cnfStyle w:val="000000100000" w:firstRow="0" w:lastRow="0" w:firstColumn="0" w:lastColumn="0" w:oddVBand="0" w:evenVBand="0" w:oddHBand="1" w:evenHBand="0" w:firstRowFirstColumn="0" w:firstRowLastColumn="0" w:lastRowFirstColumn="0" w:lastRowLastColumn="0"/>
+            </w:pPr>
+            <w:r>
+              <w:t>Microsoft Excel</w:t>
+            </w:r>
+          </w:p>
+        </w:tc>
+        <w:tc>
+          <w:tcPr>
+            <w:tcW w:w="3192" w:type="dxa"/>
+          </w:tcPr>
+          <w:p>
+            <w:pPr>
+              <w:jc w:val="center"/>
+              <w:cnfStyle w:val="000000100000" w:firstRow="0" w:lastRow="0" w:firstColumn="0" w:lastColumn="0" w:oddVBand="0" w:evenVBand="0" w:oddHBand="1" w:evenHBand="0" w:firstRowFirstColumn="0" w:firstRowLastColumn="0" w:lastRowFirstColumn="0" w:lastRowLastColumn="0"/>
+            </w:pPr>
+            <w:r>
+              <w:t>2010</w:t>
+            </w:r>
+          </w:p>
+        </w:tc>
+      </w:tr>
+    </w:tbl>
+    <w:p/>
+    <w:p>
+      <w:pPr>
+        <w:pStyle w:val="Heading1"/>
+      </w:pPr>
+      <w:r>
+        <w:t xml:space="preserve">Features </w:t>
+      </w:r>
+      <w:proofErr w:type="gramStart"/>
+      <w:r>
+        <w:t>To</w:t>
+      </w:r>
+      <w:proofErr w:type="gramEnd"/>
+      <w:r>
+        <w:t xml:space="preserve"> Be Tested</w:t>
+      </w:r>
+    </w:p>
+    <w:p>
+      <w:r>
+        <w:t xml:space="preserve">Here are the sections to focus on during project </w:t>
+      </w:r>
+      <w:proofErr w:type="spellStart"/>
+      <w:r>
+        <w:t>testing</w:t>
+      </w:r>
+      <w:proofErr w:type="gramStart"/>
+      <w:r>
+        <w:t>:</w:t>
+      </w:r>
+      <w:r>
+        <w:t>a</w:t>
+      </w:r>
+      <w:proofErr w:type="spellEnd"/>
+      <w:proofErr w:type="gramEnd"/>
+      <w:r>
         <w:t xml:space="preserve">. </w:t>
       </w:r>
       <w:r>
-        <w:t>Fokus utama dari Project ini adalah membuat System yang dapat membantu untuk mengmanajemen sebuah rumah sakit. Dokumen ini untuk menguji project yang sedang/telah dibuat.</w:t>
-      </w:r>
-      <w:r>
-        <w:t xml:space="preserve"> Hasil uji yang telah dilakukan akan digunakan untuk menentukan kuali</w:t>
-      </w:r>
-      <w:r>
-        <w:t>tas dari aplikasi.</w:t>
+        <w:t xml:space="preserve">Feature </w:t>
+      </w:r>
+      <w:r>
+        <w:t>Log In for Doctor and Admin</w:t>
+      </w:r>
+    </w:p>
+    <w:p>
+      <w:r>
+        <w:t xml:space="preserve">b. </w:t>
+      </w:r>
+      <w:r>
+        <w:t xml:space="preserve">Feature </w:t>
+      </w:r>
+      <w:r>
+        <w:t>Cre</w:t>
+      </w:r>
+      <w:r>
+        <w:t>ate, Search, Update, and Delete</w:t>
+      </w:r>
+      <w:r>
+        <w:t xml:space="preserve"> Patient</w:t>
+      </w:r>
+    </w:p>
+    <w:p>
+      <w:r>
+        <w:t xml:space="preserve">c. </w:t>
+      </w:r>
+      <w:r>
+        <w:t xml:space="preserve">Feature </w:t>
+      </w:r>
+      <w:r>
+        <w:t>Cre</w:t>
+      </w:r>
+      <w:r>
+        <w:t>ate and Update Outp</w:t>
+      </w:r>
+      <w:r>
+        <w:t>atient</w:t>
+      </w:r>
+    </w:p>
+    <w:p>
+      <w:r>
+        <w:t xml:space="preserve">d. </w:t>
+      </w:r>
+      <w:r>
+        <w:t xml:space="preserve">Feature </w:t>
+      </w:r>
+      <w:r>
+        <w:t>Create, Search, Update, and Delete Doctor</w:t>
+      </w:r>
+    </w:p>
+    <w:p>
+      <w:r>
+        <w:t xml:space="preserve">e. </w:t>
+      </w:r>
+      <w:r>
+        <w:t xml:space="preserve">Feature </w:t>
+      </w:r>
+      <w:r>
+        <w:t>Create, Search, Update, and Delete Admin</w:t>
+      </w:r>
+    </w:p>
+    <w:p>
+      <w:r>
+        <w:t>f. Feature Dashboard</w:t>
+      </w:r>
+    </w:p>
+    <w:p>
+      <w:r>
+        <w:t>g. Feature Sidebar</w:t>
       </w:r>
     </w:p>
     <w:p/>
@@ -332,104 +984,81 @@
         <w:pStyle w:val="Heading1"/>
       </w:pPr>
       <w:r>
-        <w:t>Scope</w:t>
-      </w:r>
-    </w:p>
-    <w:p>
-      <w:r>
-        <w:t>Dokumen ini hanya membahas tentang pengujian (testing) terhadap system management yang dibangun. Scope yang akan diuji meliputi pengujian feature, performa fungsiaonal dan kualitas system management yang akan di buat. Selain itu pengujian juga akan di lakukan pada masing-masing form ddata yang ada dalam system management</w:t>
-      </w:r>
-      <w:r>
-        <w:t>. Pengujian dilakukan oleh QE</w:t>
-      </w:r>
-    </w:p>
+        <w:t>Approach</w:t>
+      </w:r>
+    </w:p>
+    <w:p>
+      <w:r>
+        <w:t xml:space="preserve">The approach used in this testing is </w:t>
+      </w:r>
+      <w:proofErr w:type="spellStart"/>
+      <w:r>
+        <w:t>BlackBox</w:t>
+      </w:r>
+      <w:proofErr w:type="spellEnd"/>
+      <w:r>
+        <w:t xml:space="preserve"> Testing. Unit testing is done by testing the functional/non-functional requirements of the system. This approach seeks to find errors in the system or functions that do not run on the system.</w:t>
+      </w:r>
+    </w:p>
+    <w:p/>
+    <w:p/>
+    <w:p/>
+    <w:p/>
+    <w:p/>
+    <w:p/>
     <w:p/>
     <w:p>
       <w:pPr>
         <w:pStyle w:val="Heading1"/>
       </w:pPr>
       <w:r>
-        <w:t>Tools</w:t>
-      </w:r>
-    </w:p>
-    <w:p>
-      <w:r>
-        <w:t>- Intellij IDEA Community Edition 2022.1</w:t>
-      </w:r>
-    </w:p>
-    <w:p>
-      <w:r>
-        <w:t>- Appium</w:t>
-      </w:r>
-    </w:p>
-    <w:p>
-      <w:r>
-        <w:t>- Android Studio</w:t>
-      </w:r>
-    </w:p>
-    <w:p>
-      <w:r>
-        <w:t>- Visual Studio Code</w:t>
-      </w:r>
-    </w:p>
-    <w:p>
-      <w:r>
-        <w:t>- Trello</w:t>
-      </w:r>
-    </w:p>
-    <w:p>
-      <w:r>
-        <w:t>- Postman</w:t>
-      </w:r>
-    </w:p>
-    <w:p/>
-    <w:p/>
-    <w:p/>
+        <w:t>Item Pass/Fail Criteria</w:t>
+      </w:r>
+    </w:p>
+    <w:p>
+      <w:r>
+        <w:t>The testing process will be declared complete if the Management System that is carried out in the work of this project can run, where the existing data can be arranged according to the agreement without adding to the complicated administrative flow. If the Care Hospital states that they are satisfied with the performance intended by the system, then the testing process is complete and declared a success.</w:t>
+      </w:r>
+    </w:p>
+    <w:p>
+      <w:r>
+        <w:t xml:space="preserve">If at the time of using the system there are several errors or bugs, the program is still declared successful with the criteria that the errors or bugs left behind do not interfere with the System Management of the system created. </w:t>
+      </w:r>
+      <w:proofErr w:type="gramStart"/>
+      <w:r>
+        <w:t>Errors that cause the management system to fail or hinder the project's failure criteria.</w:t>
+      </w:r>
+      <w:proofErr w:type="gramEnd"/>
+    </w:p>
     <w:p>
       <w:pPr>
         <w:pStyle w:val="Heading1"/>
       </w:pPr>
       <w:r>
-        <w:t>Features To Be Tested</w:t>
-      </w:r>
-    </w:p>
-    <w:p>
-      <w:r>
-        <w:t>Berikut adalah bagian yang akan difokuskan dalam selama pengujian terhadap project:</w:t>
-      </w:r>
-    </w:p>
-    <w:p>
-      <w:r>
-        <w:t xml:space="preserve">a. </w:t>
-      </w:r>
-      <w:r>
-        <w:t>Feature</w:t>
-      </w:r>
-      <w:r>
-        <w:t xml:space="preserve"> </w:t>
-      </w:r>
-      <w:r>
-        <w:t>Log In for Doctor and Admin</w:t>
-      </w:r>
-    </w:p>
-    <w:p>
-      <w:r>
-        <w:t xml:space="preserve">b. </w:t>
-      </w:r>
-      <w:r>
-        <w:t>Feature</w:t>
-      </w:r>
-      <w:r>
-        <w:t xml:space="preserve"> </w:t>
-      </w:r>
-      <w:r>
-        <w:t>Cre</w:t>
-      </w:r>
-      <w:r>
-        <w:t>ate, Search, Update, and Delete</w:t>
-      </w:r>
-      <w:r>
-        <w:t xml:space="preserve"> Patient</w:t>
+        <w:t>Environmental Needs</w:t>
+      </w:r>
+    </w:p>
+    <w:p>
+      <w:r>
+        <w:t>The specifications of the computer equipment used to test the Hospital Care Management System include:</w:t>
+      </w:r>
+    </w:p>
+    <w:p>
+      <w:bookmarkStart w:id="0" w:name="_GoBack"/>
+      <w:bookmarkEnd w:id="0"/>
+      <w:r>
+        <w:t>a. Processor Intel Core</w:t>
+      </w:r>
+      <w:r>
+        <w:t xml:space="preserve"> i3</w:t>
+      </w:r>
+      <w:r>
+        <w:t xml:space="preserve"> 2.30GHz</w:t>
+      </w:r>
+    </w:p>
+    <w:p>
+      <w:r>
+        <w:t>b. Memory 4 GB</w:t>
       </w:r>
     </w:p>
     <w:p>
@@ -437,193 +1066,6 @@
         <w:t xml:space="preserve">c. </w:t>
       </w:r>
       <w:r>
-        <w:t>Feature</w:t>
-      </w:r>
-      <w:r>
-        <w:t xml:space="preserve"> </w:t>
-      </w:r>
-      <w:r>
-        <w:t>Cre</w:t>
-      </w:r>
-      <w:r>
-        <w:t>ate and Update Outp</w:t>
-      </w:r>
-      <w:r>
-        <w:t>atient</w:t>
-      </w:r>
-    </w:p>
-    <w:p>
-      <w:r>
-        <w:t xml:space="preserve">d. </w:t>
-      </w:r>
-      <w:r>
-        <w:t>Feature</w:t>
-      </w:r>
-      <w:r>
-        <w:t xml:space="preserve"> </w:t>
-      </w:r>
-      <w:r>
-        <w:t>Create, Search, Update, and Delete Doctor</w:t>
-      </w:r>
-    </w:p>
-    <w:p>
-      <w:r>
-        <w:t xml:space="preserve">e. </w:t>
-      </w:r>
-      <w:r>
-        <w:t>Feature</w:t>
-      </w:r>
-      <w:r>
-        <w:t xml:space="preserve"> </w:t>
-      </w:r>
-      <w:r>
-        <w:t>Create, Search, Update, and Delete</w:t>
-      </w:r>
-      <w:r>
-        <w:t xml:space="preserve"> Admin</w:t>
-      </w:r>
-    </w:p>
-    <w:p>
-      <w:r>
-        <w:t>f. Feature Dashboard</w:t>
-      </w:r>
-    </w:p>
-    <w:p>
-      <w:r>
-        <w:t>g. Feature Sidebar</w:t>
-      </w:r>
-    </w:p>
-    <w:p/>
-    <w:p>
-      <w:pPr>
-        <w:pStyle w:val="Heading1"/>
-      </w:pPr>
-      <w:r>
-        <w:t>Approach</w:t>
-      </w:r>
-    </w:p>
-    <w:p>
-      <w:r>
-        <w:t xml:space="preserve">Pendekatan yang digunakan pada testing ini adalah BlackBox Testing. Unit testing ini dilakukan dengan melakukan testing terhadap kebutuhan fungsional/non fungsional dari system. Pendekatan ini berupaya mencari kesalahan-kesalahan pada system </w:t>
-      </w:r>
-      <w:r>
-        <w:t>ataupun fungsi yang tidak berjalan pada system.</w:t>
-      </w:r>
-    </w:p>
-    <w:p/>
-    <w:p>
-      <w:pPr>
-        <w:pStyle w:val="Heading1"/>
-      </w:pPr>
-      <w:r>
-        <w:t>Item Pass/Fail Criteria</w:t>
-      </w:r>
-    </w:p>
-    <w:p>
-      <w:r>
-        <w:t xml:space="preserve">Proses pengujian akan dinyatakan selesai apabila </w:t>
-      </w:r>
-      <w:r>
-        <w:rPr>
-          <w:i/>
-        </w:rPr>
-        <w:t>System Management</w:t>
-      </w:r>
-      <w:r>
-        <w:t xml:space="preserve"> </w:t>
-      </w:r>
-      <w:r>
-        <w:t>yang diusung dalam pengerjaan project ini dapat berjalan, dimana data yang ada dapat diatur sesuai dengan kesepakatan dengan tidak menambah rumit alur  administrasi</w:t>
-      </w:r>
-      <w:r>
-        <w:t xml:space="preserve">. Apabila dari pihak </w:t>
-      </w:r>
-      <w:r>
-        <w:rPr>
-          <w:b/>
-        </w:rPr>
-        <w:t>Care Hospital</w:t>
-      </w:r>
-      <w:r>
-        <w:rPr>
-          <w:b/>
-        </w:rPr>
-        <w:t xml:space="preserve"> </w:t>
-      </w:r>
-      <w:r>
-        <w:t>menyatakan puas terhadap performa yang ditujukan system maka proses pengujian selesai dan dinyatakan sukses</w:t>
-      </w:r>
-      <w:r>
-        <w:t>.</w:t>
-      </w:r>
-    </w:p>
-    <w:p>
-      <w:r>
-        <w:t xml:space="preserve">Apabila pada saat penggunaan system terdapat beberapa kesalahan ataupun bug, program masih dinyatakan sukses dengan kriteria bahwa kesalahan atau bug yang ditinggalkan tidak mengganggu </w:t>
-      </w:r>
-      <w:r>
-        <w:rPr>
-          <w:i/>
-        </w:rPr>
-        <w:t>System Management</w:t>
-      </w:r>
-      <w:r>
-        <w:t xml:space="preserve"> dari system yang dibuat. Kesalahan yang menyebabkan tidak berjalannya system management ataupun menghambat men</w:t>
-      </w:r>
-      <w:r>
-        <w:t>jadi kriteria gagalnya project.</w:t>
-      </w:r>
-    </w:p>
-    <w:p/>
-    <w:p/>
-    <w:p/>
-    <w:p/>
-    <w:p>
-      <w:pPr>
-        <w:pStyle w:val="Heading1"/>
-      </w:pPr>
-      <w:r>
-        <w:t>Environmental Needs</w:t>
-      </w:r>
-    </w:p>
-    <w:p>
-      <w:r>
-        <w:t xml:space="preserve">Spesifikasi perangkat </w:t>
-      </w:r>
-      <w:r>
-        <w:t>computer</w:t>
-      </w:r>
-      <w:r>
-        <w:t xml:space="preserve"> </w:t>
-      </w:r>
-      <w:r>
-        <w:t>yang digunakan untuk menguji System Management Care Hospital</w:t>
-      </w:r>
-      <w:r>
-        <w:t xml:space="preserve"> ini antara lain: </w:t>
-      </w:r>
-    </w:p>
-    <w:p>
-      <w:r>
-        <w:t>a. Processor Intel Core</w:t>
-      </w:r>
-      <w:r>
-        <w:t xml:space="preserve"> i3</w:t>
-      </w:r>
-      <w:r>
-        <w:t xml:space="preserve"> 2.30GHz</w:t>
-      </w:r>
-    </w:p>
-    <w:p>
-      <w:r>
-        <w:t>b. Memory 4 GB</w:t>
-      </w:r>
-    </w:p>
-    <w:p>
-      <w:r>
-        <w:t xml:space="preserve">c. </w:t>
-      </w:r>
-      <w:r>
         <w:t>64-bit Operating System</w:t>
       </w:r>
     </w:p>
@@ -633,11 +1075,21 @@
       </w:r>
     </w:p>
     <w:p>
-      <w:r>
-        <w:t xml:space="preserve">e. </w:t>
-      </w:r>
-      <w:r>
-        <w:t>Resolusi Monitor</w:t>
+      <w:proofErr w:type="gramStart"/>
+      <w:r>
+        <w:t>e</w:t>
+      </w:r>
+      <w:proofErr w:type="gramEnd"/>
+      <w:r>
+        <w:t xml:space="preserve">. </w:t>
+      </w:r>
+      <w:proofErr w:type="spellStart"/>
+      <w:r>
+        <w:t>Resolusi</w:t>
+      </w:r>
+      <w:proofErr w:type="spellEnd"/>
+      <w:r>
+        <w:t xml:space="preserve"> Monitor</w:t>
       </w:r>
       <w:r>
         <w:t xml:space="preserve"> 1024 x 768</w:t>
@@ -863,6 +1315,92 @@
     </w:lvl>
   </w:abstractNum>
   <w:abstractNum w:abstractNumId="2">
+    <w:nsid w:val="5D7F1C82"/>
+    <w:multiLevelType w:val="hybridMultilevel"/>
+    <w:tmpl w:val="BFF82D56"/>
+    <w:lvl w:ilvl="0" w:tplc="0409000F">
+      <w:start w:val="1"/>
+      <w:numFmt w:val="decimal"/>
+      <w:lvlText w:val="%1."/>
+      <w:lvlJc w:val="left"/>
+      <w:pPr>
+        <w:ind w:left="720" w:hanging="360"/>
+      </w:pPr>
+    </w:lvl>
+    <w:lvl w:ilvl="1" w:tplc="04090019" w:tentative="1">
+      <w:start w:val="1"/>
+      <w:numFmt w:val="lowerLetter"/>
+      <w:lvlText w:val="%2."/>
+      <w:lvlJc w:val="left"/>
+      <w:pPr>
+        <w:ind w:left="1440" w:hanging="360"/>
+      </w:pPr>
+    </w:lvl>
+    <w:lvl w:ilvl="2" w:tplc="0409001B" w:tentative="1">
+      <w:start w:val="1"/>
+      <w:numFmt w:val="lowerRoman"/>
+      <w:lvlText w:val="%3."/>
+      <w:lvlJc w:val="right"/>
+      <w:pPr>
+        <w:ind w:left="2160" w:hanging="180"/>
+      </w:pPr>
+    </w:lvl>
+    <w:lvl w:ilvl="3" w:tplc="0409000F" w:tentative="1">
+      <w:start w:val="1"/>
+      <w:numFmt w:val="decimal"/>
+      <w:lvlText w:val="%4."/>
+      <w:lvlJc w:val="left"/>
+      <w:pPr>
+        <w:ind w:left="2880" w:hanging="360"/>
+      </w:pPr>
+    </w:lvl>
+    <w:lvl w:ilvl="4" w:tplc="04090019" w:tentative="1">
+      <w:start w:val="1"/>
+      <w:numFmt w:val="lowerLetter"/>
+      <w:lvlText w:val="%5."/>
+      <w:lvlJc w:val="left"/>
+      <w:pPr>
+        <w:ind w:left="3600" w:hanging="360"/>
+      </w:pPr>
+    </w:lvl>
+    <w:lvl w:ilvl="5" w:tplc="0409001B" w:tentative="1">
+      <w:start w:val="1"/>
+      <w:numFmt w:val="lowerRoman"/>
+      <w:lvlText w:val="%6."/>
+      <w:lvlJc w:val="right"/>
+      <w:pPr>
+        <w:ind w:left="4320" w:hanging="180"/>
+      </w:pPr>
+    </w:lvl>
+    <w:lvl w:ilvl="6" w:tplc="0409000F" w:tentative="1">
+      <w:start w:val="1"/>
+      <w:numFmt w:val="decimal"/>
+      <w:lvlText w:val="%7."/>
+      <w:lvlJc w:val="left"/>
+      <w:pPr>
+        <w:ind w:left="5040" w:hanging="360"/>
+      </w:pPr>
+    </w:lvl>
+    <w:lvl w:ilvl="7" w:tplc="04090019" w:tentative="1">
+      <w:start w:val="1"/>
+      <w:numFmt w:val="lowerLetter"/>
+      <w:lvlText w:val="%8."/>
+      <w:lvlJc w:val="left"/>
+      <w:pPr>
+        <w:ind w:left="5760" w:hanging="360"/>
+      </w:pPr>
+    </w:lvl>
+    <w:lvl w:ilvl="8" w:tplc="0409001B" w:tentative="1">
+      <w:start w:val="1"/>
+      <w:numFmt w:val="lowerRoman"/>
+      <w:lvlText w:val="%9."/>
+      <w:lvlJc w:val="right"/>
+      <w:pPr>
+        <w:ind w:left="6480" w:hanging="180"/>
+      </w:pPr>
+    </w:lvl>
+  </w:abstractNum>
+  <w:abstractNum w:abstractNumId="3">
     <w:nsid w:val="79160AF8"/>
     <w:multiLevelType w:val="hybridMultilevel"/>
     <w:tmpl w:val="C504AEBE"/>
@@ -952,13 +1490,16 @@
     </w:lvl>
   </w:abstractNum>
   <w:num w:numId="1">
-    <w:abstractNumId w:val="2"/>
+    <w:abstractNumId w:val="3"/>
   </w:num>
   <w:num w:numId="2">
     <w:abstractNumId w:val="0"/>
   </w:num>
   <w:num w:numId="3">
     <w:abstractNumId w:val="1"/>
+  </w:num>
+  <w:num w:numId="4">
+    <w:abstractNumId w:val="2"/>
   </w:num>
 </w:numbering>
 </file>

</xml_diff>